<commit_message>
Update the proposal report
</commit_message>
<xml_diff>
--- a/proposal report.docx
+++ b/proposal report.docx
@@ -1,6 +1,6 @@
 
 <file path=word/document.xml><?xml version="1.0" encoding="utf-8"?>
-<w:document xmlns:wpc="http://schemas.microsoft.com/office/word/2010/wordprocessingCanvas" xmlns:mc="http://schemas.openxmlformats.org/markup-compatibility/2006" xmlns:o="urn:schemas-microsoft-com:office:office" xmlns:r="http://schemas.openxmlformats.org/officeDocument/2006/relationships" xmlns:m="http://schemas.openxmlformats.org/officeDocument/2006/math" xmlns:v="urn:schemas-microsoft-com:vml" xmlns:wp14="http://schemas.microsoft.com/office/word/2010/wordprocessingDrawing" xmlns:wp="http://schemas.openxmlformats.org/drawingml/2006/wordprocessingDrawing" xmlns:w10="urn:schemas-microsoft-com:office:word" xmlns:w="http://schemas.openxmlformats.org/wordprocessingml/2006/main" xmlns:w14="http://schemas.microsoft.com/office/word/2010/wordml" xmlns:wpg="http://schemas.microsoft.com/office/word/2010/wordprocessingGroup" xmlns:wpi="http://schemas.microsoft.com/office/word/2010/wordprocessingInk" xmlns:wne="http://schemas.microsoft.com/office/word/2006/wordml" xmlns:wps="http://schemas.microsoft.com/office/word/2010/wordprocessingShape" mc:Ignorable="w14 wp14">
+<w:document xmlns:wpc="http://schemas.microsoft.com/office/word/2010/wordprocessingCanvas" xmlns:mo="http://schemas.microsoft.com/office/mac/office/2008/main" xmlns:mc="http://schemas.openxmlformats.org/markup-compatibility/2006" xmlns:mv="urn:schemas-microsoft-com:mac:vml" xmlns:o="urn:schemas-microsoft-com:office:office" xmlns:r="http://schemas.openxmlformats.org/officeDocument/2006/relationships" xmlns:m="http://schemas.openxmlformats.org/officeDocument/2006/math" xmlns:v="urn:schemas-microsoft-com:vml" xmlns:wp14="http://schemas.microsoft.com/office/word/2010/wordprocessingDrawing" xmlns:wp="http://schemas.openxmlformats.org/drawingml/2006/wordprocessingDrawing" xmlns:w10="urn:schemas-microsoft-com:office:word" xmlns:w="http://schemas.openxmlformats.org/wordprocessingml/2006/main" xmlns:w14="http://schemas.microsoft.com/office/word/2010/wordml" xmlns:wpg="http://schemas.microsoft.com/office/word/2010/wordprocessingGroup" xmlns:wpi="http://schemas.microsoft.com/office/word/2010/wordprocessingInk" xmlns:wne="http://schemas.microsoft.com/office/word/2006/wordml" xmlns:wps="http://schemas.microsoft.com/office/word/2010/wordprocessingShape" mc:Ignorable="w14 wp14">
   <w:body>
     <w:tbl>
       <w:tblPr>
@@ -288,8 +288,10 @@
         <w:ind w:left="720" w:right="720"/>
         <w:jc w:val="both"/>
         <w:rPr>
-          <w:spacing w:val="5"/>
-          <w:kern w:val="1"/>
+          <w:rFonts w:hint="eastAsia"/>
+          <w:spacing w:val="5"/>
+          <w:kern w:val="1"/>
+          <w:lang w:eastAsia="zh-CN"/>
         </w:rPr>
       </w:pPr>
       <w:r>
@@ -304,7 +306,103 @@
           <w:spacing w:val="5"/>
           <w:kern w:val="1"/>
         </w:rPr>
-        <w:t>hich classifier we plan to use and how to train the classifier.</w:t>
+        <w:t xml:space="preserve">hich classifier we plan to use </w:t>
+      </w:r>
+      <w:r>
+        <w:rPr>
+          <w:spacing w:val="5"/>
+          <w:kern w:val="1"/>
+        </w:rPr>
+        <w:t>and how to train the classifier</w:t>
+      </w:r>
+      <w:r>
+        <w:rPr>
+          <w:rFonts w:hint="eastAsia"/>
+          <w:spacing w:val="5"/>
+          <w:kern w:val="1"/>
+          <w:lang w:eastAsia="zh-CN"/>
+        </w:rPr>
+        <w:t xml:space="preserve">. </w:t>
+      </w:r>
+      <w:r>
+        <w:rPr>
+          <w:rFonts w:hint="eastAsia"/>
+          <w:spacing w:val="5"/>
+          <w:kern w:val="1"/>
+          <w:lang w:eastAsia="zh-CN"/>
+        </w:rPr>
+        <w:t xml:space="preserve">We have </w:t>
+      </w:r>
+      <w:r>
+        <w:rPr>
+          <w:rFonts w:hint="eastAsia"/>
+          <w:spacing w:val="5"/>
+          <w:kern w:val="1"/>
+          <w:lang w:eastAsia="zh-CN"/>
+        </w:rPr>
+        <w:t>plan A</w:t>
+      </w:r>
+      <w:r>
+        <w:rPr>
+          <w:rFonts w:hint="eastAsia"/>
+          <w:spacing w:val="5"/>
+          <w:kern w:val="1"/>
+          <w:lang w:eastAsia="zh-CN"/>
+        </w:rPr>
+        <w:t xml:space="preserve">: </w:t>
+      </w:r>
+      <w:r>
+        <w:rPr>
+          <w:spacing w:val="5"/>
+          <w:kern w:val="1"/>
+          <w:lang w:eastAsia="zh-CN"/>
+        </w:rPr>
+        <w:t>Naïve</w:t>
+      </w:r>
+      <w:r>
+        <w:rPr>
+          <w:rFonts w:hint="eastAsia"/>
+          <w:spacing w:val="5"/>
+          <w:kern w:val="1"/>
+          <w:lang w:eastAsia="zh-CN"/>
+        </w:rPr>
+        <w:t xml:space="preserve"> </w:t>
+      </w:r>
+      <w:r>
+        <w:rPr>
+          <w:rFonts w:hint="eastAsia"/>
+          <w:spacing w:val="5"/>
+          <w:kern w:val="1"/>
+          <w:lang w:eastAsia="zh-CN"/>
+        </w:rPr>
+        <w:t>Bayes Classifier</w:t>
+      </w:r>
+      <w:r>
+        <w:rPr>
+          <w:rFonts w:hint="eastAsia"/>
+          <w:spacing w:val="5"/>
+          <w:kern w:val="1"/>
+          <w:lang w:eastAsia="zh-CN"/>
+        </w:rPr>
+        <w:t xml:space="preserve"> and plan </w:t>
+      </w:r>
+      <w:r>
+        <w:rPr>
+          <w:rFonts w:hint="eastAsia"/>
+          <w:spacing w:val="5"/>
+          <w:kern w:val="1"/>
+          <w:lang w:eastAsia="zh-CN"/>
+        </w:rPr>
+        <w:t xml:space="preserve">B </w:t>
+      </w:r>
+      <w:r>
+        <w:rPr>
+          <w:rFonts w:hint="eastAsia"/>
+          <w:spacing w:val="5"/>
+          <w:kern w:val="1"/>
+          <w:lang w:eastAsia="zh-CN"/>
+        </w:rPr>
+        <w:t>SVM.</w:t>
       </w:r>
     </w:p>
     <w:p>
@@ -888,14 +986,6 @@
           <w:kern w:val="1"/>
         </w:rPr>
         <w:tab/>
-      </w:r>
-      <w:r>
-        <w:rPr>
-          <w:b/>
-          <w:bCs/>
-          <w:spacing w:val="24"/>
-          <w:kern w:val="1"/>
-        </w:rPr>
         <w:t>Training Classifier</w:t>
       </w:r>
     </w:p>
@@ -991,6 +1081,7 @@
           <w:spacing w:val="5"/>
           <w:kern w:val="1"/>
         </w:rPr>
+        <w:lastRenderedPageBreak/>
         <w:t xml:space="preserve">Then for the new articles, we can calculate the </w:t>
       </w:r>
       <m:oMath>
@@ -1117,15 +1208,7 @@
           <w:spacing w:val="5"/>
           <w:kern w:val="1"/>
         </w:rPr>
-        <w:t xml:space="preserve"> for each class y. And </w:t>
-      </w:r>
-      <w:r>
-        <w:rPr>
-          <w:spacing w:val="5"/>
-          <w:kern w:val="1"/>
-        </w:rPr>
-        <w:lastRenderedPageBreak/>
-        <w:t>select the class that has the max result.</w:t>
+        <w:t xml:space="preserve"> for each class y. And select the class that has the max result.</w:t>
       </w:r>
     </w:p>
     <w:p>
@@ -1172,14 +1255,6 @@
           <w:kern w:val="1"/>
         </w:rPr>
         <w:tab/>
-      </w:r>
-      <w:r>
-        <w:rPr>
-          <w:b/>
-          <w:bCs/>
-          <w:spacing w:val="24"/>
-          <w:kern w:val="1"/>
-        </w:rPr>
         <w:t xml:space="preserve">Against </w:t>
       </w:r>
       <w:proofErr w:type="spellStart"/>
@@ -1258,8 +1333,6 @@
           <w:kern w:val="1"/>
         </w:rPr>
       </w:pPr>
-      <w:bookmarkStart w:id="0" w:name="_GoBack"/>
-      <w:bookmarkEnd w:id="0"/>
     </w:p>
     <w:p>
       <w:pPr>
@@ -1313,6 +1386,19 @@
           <w:lang w:eastAsia="zh-CN"/>
         </w:rPr>
         <w:t>Plan B</w:t>
+      </w:r>
+      <w:r>
+        <w:rPr>
+          <w:rFonts w:hint="eastAsia"/>
+          <w:b/>
+          <w:bCs/>
+          <w:spacing w:val="24"/>
+          <w:kern w:val="1"/>
+          <w:sz w:val="24"/>
+          <w:szCs w:val="24"/>
+          <w:lang w:eastAsia="zh-CN"/>
+        </w:rPr>
+        <w:t xml:space="preserve"> (SVM)</w:t>
       </w:r>
     </w:p>
     <w:p>
@@ -1369,8 +1455,10 @@
         <w:spacing w:before="120" w:line="226" w:lineRule="auto"/>
         <w:jc w:val="both"/>
         <w:rPr>
-          <w:spacing w:val="5"/>
-          <w:kern w:val="1"/>
+          <w:rFonts w:hint="eastAsia"/>
+          <w:spacing w:val="5"/>
+          <w:kern w:val="1"/>
+          <w:lang w:eastAsia="zh-CN"/>
         </w:rPr>
       </w:pPr>
       <w:r>
@@ -1491,7 +1579,23 @@
           <w:spacing w:val="5"/>
           <w:kern w:val="1"/>
         </w:rPr>
-        <w:t xml:space="preserve"> are considered as features only if they occur in the training data at least 3 ties except the </w:t>
+        <w:t xml:space="preserve"> are considered as features only if they occur in t</w:t>
+      </w:r>
+      <w:r>
+        <w:rPr>
+          <w:rFonts w:hint="eastAsia"/>
+          <w:spacing w:val="5"/>
+          <w:kern w:val="1"/>
+        </w:rPr>
+        <w:t>he training data at least 3 times</w:t>
+      </w:r>
+      <w:r>
+        <w:rPr>
+          <w:rFonts w:hint="eastAsia"/>
+          <w:spacing w:val="5"/>
+          <w:kern w:val="1"/>
+        </w:rPr>
+        <w:t xml:space="preserve"> except the </w:t>
       </w:r>
       <w:r>
         <w:rPr>
@@ -1533,8 +1637,10 @@
         <w:spacing w:before="120" w:line="226" w:lineRule="auto"/>
         <w:jc w:val="both"/>
         <w:rPr>
-          <w:spacing w:val="5"/>
-          <w:kern w:val="1"/>
+          <w:rFonts w:hint="eastAsia"/>
+          <w:spacing w:val="5"/>
+          <w:kern w:val="1"/>
+          <w:lang w:eastAsia="zh-CN"/>
         </w:rPr>
       </w:pPr>
     </w:p>
@@ -1544,6 +1650,7 @@
         <w:autoSpaceDN w:val="0"/>
         <w:adjustRightInd w:val="0"/>
         <w:spacing w:after="240"/>
+        <w:jc w:val="both"/>
         <w:rPr>
           <w:rFonts w:ascii="Times" w:hAnsi="Times" w:cs="Times"/>
           <w:sz w:val="24"/>
@@ -1666,6 +1773,7 @@
         <w:spacing w:before="120" w:line="226" w:lineRule="auto"/>
         <w:jc w:val="both"/>
         <w:rPr>
+          <w:rFonts w:hint="eastAsia"/>
           <w:spacing w:val="5"/>
           <w:kern w:val="1"/>
           <w:lang w:eastAsia="zh-CN"/>
@@ -1687,6 +1795,8 @@
         </w:rPr>
         <w:t>Support Vector Machines, which prove to be very robust, eliminating the need for expensive parameter tuning.</w:t>
       </w:r>
+      <w:bookmarkStart w:id="0" w:name="_GoBack"/>
+      <w:bookmarkEnd w:id="0"/>
     </w:p>
     <w:p>
       <w:pPr>
@@ -1702,21 +1812,6 @@
           <w:lang w:eastAsia="zh-CN"/>
         </w:rPr>
       </w:pPr>
-    </w:p>
-    <w:p>
-      <w:pPr>
-        <w:widowControl w:val="0"/>
-        <w:autoSpaceDE w:val="0"/>
-        <w:autoSpaceDN w:val="0"/>
-        <w:adjustRightInd w:val="0"/>
-        <w:spacing w:before="120" w:line="226" w:lineRule="auto"/>
-        <w:jc w:val="both"/>
-        <w:rPr>
-          <w:spacing w:val="5"/>
-          <w:kern w:val="1"/>
-          <w:lang w:eastAsia="zh-CN"/>
-        </w:rPr>
-      </w:pPr>
       <w:r>
         <w:rPr>
           <w:rFonts w:hint="eastAsia"/>
@@ -1744,27 +1839,7 @@
           <w:kern w:val="1"/>
           <w:lang w:eastAsia="zh-CN"/>
         </w:rPr>
-        <w:t xml:space="preserve"> </w:t>
-      </w:r>
-      <w:proofErr w:type="gramStart"/>
-      <w:r>
-        <w:rPr>
-          <w:rFonts w:hint="eastAsia"/>
-          <w:spacing w:val="5"/>
-          <w:kern w:val="1"/>
-          <w:lang w:eastAsia="zh-CN"/>
-        </w:rPr>
-        <w:t>protection,</w:t>
-      </w:r>
-      <w:proofErr w:type="gramEnd"/>
-      <w:r>
-        <w:rPr>
-          <w:rFonts w:hint="eastAsia"/>
-          <w:spacing w:val="5"/>
-          <w:kern w:val="1"/>
-          <w:lang w:eastAsia="zh-CN"/>
-        </w:rPr>
-        <w:t xml:space="preserve"> it has the potential to handle large feature spaces. SVM</w:t>
+        <w:t xml:space="preserve"> protection, it has the potential to handle large feature spaces. SVM</w:t>
       </w:r>
       <w:r>
         <w:rPr>
@@ -1838,12 +1913,14 @@
         <w:rPr>
           <w:spacing w:val="5"/>
           <w:kern w:val="1"/>
-        </w:rPr>
-      </w:pPr>
-      <w:r>
-        <w:rPr>
-          <w:spacing w:val="5"/>
-          <w:kern w:val="1"/>
+          <w:lang w:eastAsia="zh-CN"/>
+        </w:rPr>
+      </w:pPr>
+      <w:r>
+        <w:rPr>
+          <w:spacing w:val="5"/>
+          <w:kern w:val="1"/>
+          <w:lang w:eastAsia="zh-CN"/>
         </w:rPr>
         <w:t>We will</w:t>
       </w:r>
@@ -1851,21 +1928,41 @@
         <w:rPr>
           <w:spacing w:val="5"/>
           <w:kern w:val="1"/>
-        </w:rPr>
-        <w:t xml:space="preserve"> simple linear SVMs because they provide good generalization accuracy and because they are faster to learn.</w:t>
-      </w:r>
-      <w:r>
-        <w:rPr>
-          <w:rFonts w:hint="eastAsia"/>
-          <w:spacing w:val="5"/>
-          <w:kern w:val="1"/>
+          <w:lang w:eastAsia="zh-CN"/>
         </w:rPr>
         <w:t xml:space="preserve"> </w:t>
       </w:r>
       <w:r>
         <w:rPr>
-          <w:spacing w:val="5"/>
-          <w:kern w:val="1"/>
+          <w:rFonts w:hint="eastAsia"/>
+          <w:spacing w:val="5"/>
+          <w:kern w:val="1"/>
+          <w:lang w:eastAsia="zh-CN"/>
+        </w:rPr>
+        <w:t xml:space="preserve">use </w:t>
+      </w:r>
+      <w:r>
+        <w:rPr>
+          <w:spacing w:val="5"/>
+          <w:kern w:val="1"/>
+          <w:lang w:eastAsia="zh-CN"/>
+        </w:rPr>
+        <w:t>simple linear SVMs because they provide good generalization accuracy and because they are faster to learn.</w:t>
+      </w:r>
+      <w:r>
+        <w:rPr>
+          <w:rFonts w:hint="eastAsia"/>
+          <w:spacing w:val="5"/>
+          <w:kern w:val="1"/>
+          <w:lang w:eastAsia="zh-CN"/>
+        </w:rPr>
+        <w:t xml:space="preserve"> </w:t>
+      </w:r>
+      <w:r>
+        <w:rPr>
+          <w:spacing w:val="5"/>
+          <w:kern w:val="1"/>
+          <w:lang w:eastAsia="zh-CN"/>
         </w:rPr>
         <w:t>We plan</w:t>
       </w:r>
@@ -1874,6 +1971,7 @@
           <w:rFonts w:hint="eastAsia"/>
           <w:spacing w:val="5"/>
           <w:kern w:val="1"/>
+          <w:lang w:eastAsia="zh-CN"/>
         </w:rPr>
         <w:t xml:space="preserve"> to use</w:t>
       </w:r>
@@ -1881,30 +1979,24 @@
         <w:rPr>
           <w:spacing w:val="5"/>
           <w:kern w:val="1"/>
-        </w:rPr>
-        <w:t xml:space="preserve"> Platt’s Sequential Minimal Optimization (SMO) method to learn the vector of feature </w:t>
-      </w:r>
-      <w:proofErr w:type="gramStart"/>
-      <w:r>
-        <w:rPr>
-          <w:spacing w:val="5"/>
-          <w:kern w:val="1"/>
-        </w:rPr>
-        <w:t>weights</w:t>
-      </w:r>
-      <w:r>
-        <w:rPr>
-          <w:rFonts w:hint="eastAsia"/>
-          <w:spacing w:val="5"/>
-          <w:kern w:val="1"/>
+          <w:lang w:eastAsia="zh-CN"/>
+        </w:rPr>
+        <w:t xml:space="preserve"> Platt’s Sequential Minimal Optimization (SMO) method to learn the vector of feature weights</w:t>
+      </w:r>
+      <w:r>
+        <w:rPr>
+          <w:rFonts w:hint="eastAsia"/>
+          <w:spacing w:val="5"/>
+          <w:kern w:val="1"/>
+          <w:lang w:eastAsia="zh-CN"/>
         </w:rPr>
         <w:t xml:space="preserve"> </w:t>
       </w:r>
-      <w:proofErr w:type="gramEnd"/>
-      <w:r>
-        <w:rPr>
-          <w:spacing w:val="5"/>
-          <w:kern w:val="1"/>
+      <w:r>
+        <w:rPr>
+          <w:spacing w:val="5"/>
+          <w:kern w:val="1"/>
+          <w:lang w:eastAsia="zh-CN"/>
         </w:rPr>
         <w:object w:dxaOrig="240" w:dyaOrig="279" w14:anchorId="3EC87E08">
           <v:shapetype id="_x0000_t75" coordsize="21600,21600" o:spt="75" o:preferrelative="t" path="m@4@5l@4@11@9@11@9@5xe" filled="f" stroked="f">
@@ -1926,16 +2018,17 @@
             <v:path o:extrusionok="f" gradientshapeok="t" o:connecttype="rect"/>
             <o:lock v:ext="edit" aspectratio="t"/>
           </v:shapetype>
-          <v:shape id="_x0000_i1034" type="#_x0000_t75" style="width:11.95pt;height:14.15pt" o:ole="" fillcolor="window">
+          <v:shape id="_x0000_i1025" type="#_x0000_t75" style="width:11.8pt;height:14.15pt" o:ole="" fillcolor="window">
             <v:imagedata r:id="rId6" o:title=""/>
           </v:shape>
-          <o:OLEObject Type="Embed" ProgID="Equation.3" ShapeID="_x0000_i1034" DrawAspect="Content" ObjectID="_1457117742" r:id="rId7"/>
+          <o:OLEObject Type="Embed" ProgID="Equation.3" ShapeID="_x0000_i1025" DrawAspect="Content" ObjectID="_1330977875" r:id="rId7"/>
         </w:object>
       </w:r>
       <w:r>
         <w:rPr>
           <w:spacing w:val="5"/>
           <w:kern w:val="1"/>
+          <w:lang w:eastAsia="zh-CN"/>
         </w:rPr>
         <w:t>.</w:t>
       </w:r>
@@ -1944,6 +2037,7 @@
           <w:rFonts w:hint="eastAsia"/>
           <w:spacing w:val="5"/>
           <w:kern w:val="1"/>
+          <w:lang w:eastAsia="zh-CN"/>
         </w:rPr>
         <w:t xml:space="preserve"> After</w:t>
       </w:r>
@@ -1951,6 +2045,7 @@
         <w:rPr>
           <w:spacing w:val="5"/>
           <w:kern w:val="1"/>
+          <w:lang w:eastAsia="zh-CN"/>
         </w:rPr>
         <w:t xml:space="preserve"> the we</w:t>
       </w:r>
@@ -1958,6 +2053,7 @@
         <w:rPr>
           <w:spacing w:val="5"/>
           <w:kern w:val="1"/>
+          <w:lang w:eastAsia="zh-CN"/>
         </w:rPr>
         <w:t>ights are learned, new items can</w:t>
       </w:r>
@@ -1966,6 +2062,7 @@
           <w:rFonts w:hint="eastAsia"/>
           <w:spacing w:val="5"/>
           <w:kern w:val="1"/>
+          <w:lang w:eastAsia="zh-CN"/>
         </w:rPr>
         <w:t xml:space="preserve"> be</w:t>
       </w:r>
@@ -1973,6 +2070,7 @@
         <w:rPr>
           <w:spacing w:val="5"/>
           <w:kern w:val="1"/>
+          <w:lang w:eastAsia="zh-CN"/>
         </w:rPr>
         <w:t xml:space="preserve"> classified by computing </w:t>
       </w:r>
@@ -1980,18 +2078,20 @@
         <w:rPr>
           <w:spacing w:val="5"/>
           <w:kern w:val="1"/>
+          <w:lang w:eastAsia="zh-CN"/>
         </w:rPr>
         <w:object w:dxaOrig="499" w:dyaOrig="279" w14:anchorId="2C97D0CC">
-          <v:shape id="_x0000_i1035" type="#_x0000_t75" style="width:22.95pt;height:14.15pt" o:ole="" fillcolor="window">
+          <v:shape id="_x0000_i1026" type="#_x0000_t75" style="width:23pt;height:14.15pt" o:ole="" fillcolor="window">
             <v:imagedata r:id="rId8" o:title=""/>
           </v:shape>
-          <o:OLEObject Type="Embed" ProgID="Equation.DSMT4" ShapeID="_x0000_i1035" DrawAspect="Content" ObjectID="_1457117743" r:id="rId9"/>
+          <o:OLEObject Type="Embed" ProgID="Equation.DSMT4" ShapeID="_x0000_i1026" DrawAspect="Content" ObjectID="_1330977876" r:id="rId9"/>
         </w:object>
       </w:r>
       <w:r>
         <w:rPr>
           <w:spacing w:val="5"/>
           <w:kern w:val="1"/>
+          <w:lang w:eastAsia="zh-CN"/>
         </w:rPr>
         <w:t xml:space="preserve"> </w:t>
       </w:r>
@@ -1999,18 +2099,20 @@
         <w:rPr>
           <w:spacing w:val="5"/>
           <w:kern w:val="1"/>
+          <w:lang w:eastAsia="zh-CN"/>
         </w:rPr>
         <w:object w:dxaOrig="200" w:dyaOrig="279" w14:anchorId="5731FE6C">
-          <v:shape id="_x0000_i1036" type="#_x0000_t75" style="width:10.15pt;height:14.15pt" o:ole="" fillcolor="window">
+          <v:shape id="_x0000_i1027" type="#_x0000_t75" style="width:10.05pt;height:14.15pt" o:ole="" fillcolor="window">
             <v:imagedata r:id="rId10" o:title=""/>
           </v:shape>
-          <o:OLEObject Type="Embed" ProgID="Equation.3" ShapeID="_x0000_i1036" DrawAspect="Content" ObjectID="_1457117744" r:id="rId11"/>
+          <o:OLEObject Type="Embed" ProgID="Equation.3" ShapeID="_x0000_i1027" DrawAspect="Content" ObjectID="_1330977877" r:id="rId11"/>
         </w:object>
       </w:r>
       <w:r>
         <w:rPr>
           <w:spacing w:val="5"/>
           <w:kern w:val="1"/>
+          <w:lang w:eastAsia="zh-CN"/>
         </w:rPr>
         <w:t xml:space="preserve"> is the binary vector representing</w:t>
       </w:r>
@@ -2018,6 +2120,7 @@
         <w:rPr>
           <w:spacing w:val="5"/>
           <w:kern w:val="1"/>
+          <w:lang w:eastAsia="zh-CN"/>
         </w:rPr>
         <w:t xml:space="preserve"> the new document to classify. </w:t>
       </w:r>
@@ -2025,6 +2128,7 @@
         <w:rPr>
           <w:spacing w:val="5"/>
           <w:kern w:val="1"/>
+          <w:lang w:eastAsia="zh-CN"/>
         </w:rPr>
         <w:t xml:space="preserve">We </w:t>
       </w:r>
@@ -2033,6 +2137,7 @@
           <w:rFonts w:hint="eastAsia"/>
           <w:spacing w:val="5"/>
           <w:kern w:val="1"/>
+          <w:lang w:eastAsia="zh-CN"/>
         </w:rPr>
         <w:t xml:space="preserve">can </w:t>
       </w:r>
@@ -2040,6 +2145,7 @@
         <w:rPr>
           <w:spacing w:val="5"/>
           <w:kern w:val="1"/>
+          <w:lang w:eastAsia="zh-CN"/>
         </w:rPr>
         <w:t>also learn</w:t>
       </w:r>
@@ -2047,6 +2153,7 @@
         <w:rPr>
           <w:spacing w:val="5"/>
           <w:kern w:val="1"/>
+          <w:lang w:eastAsia="zh-CN"/>
         </w:rPr>
         <w:t xml:space="preserve"> tw</w:t>
       </w:r>
@@ -2054,6 +2161,7 @@
         <w:rPr>
           <w:spacing w:val="5"/>
           <w:kern w:val="1"/>
+          <w:lang w:eastAsia="zh-CN"/>
         </w:rPr>
         <w:t>o parame</w:t>
       </w:r>
@@ -2061,6 +2169,7 @@
         <w:rPr>
           <w:spacing w:val="5"/>
           <w:kern w:val="1"/>
+          <w:lang w:eastAsia="zh-CN"/>
         </w:rPr>
         <w:t>ters of a sigmoid function to transform the output of the SVM to probabilities.</w:t>
       </w:r>
@@ -2112,7 +2221,7 @@
         <w:autoSpaceDE w:val="0"/>
         <w:autoSpaceDN w:val="0"/>
         <w:adjustRightInd w:val="0"/>
-        <w:spacing w:before="120" w:line="226" w:lineRule="auto"/>
+        <w:spacing w:line="280" w:lineRule="exact"/>
         <w:jc w:val="both"/>
         <w:rPr>
           <w:spacing w:val="5"/>
@@ -2149,7 +2258,7 @@
         <w:autoSpaceDE w:val="0"/>
         <w:autoSpaceDN w:val="0"/>
         <w:adjustRightInd w:val="0"/>
-        <w:spacing w:before="120" w:line="226" w:lineRule="auto"/>
+        <w:spacing w:line="280" w:lineRule="exact"/>
         <w:jc w:val="both"/>
         <w:rPr>
           <w:spacing w:val="5"/>
@@ -2185,28 +2294,257 @@
     </w:p>
     <w:p>
       <w:pPr>
-        <w:widowControl w:val="0"/>
+        <w:spacing w:line="280" w:lineRule="exact"/>
+        <w:rPr>
+          <w:rFonts w:hint="eastAsia"/>
+          <w:spacing w:val="5"/>
+          <w:kern w:val="1"/>
+          <w:lang w:eastAsia="zh-CN"/>
+        </w:rPr>
+      </w:pPr>
+      <w:r>
+        <w:rPr>
+          <w:spacing w:val="5"/>
+          <w:kern w:val="1"/>
+          <w:lang w:eastAsia="zh-CN"/>
+        </w:rPr>
+        <w:t>[3]</w:t>
+      </w:r>
+      <w:r>
+        <w:rPr>
+          <w:rFonts w:hint="eastAsia"/>
+          <w:spacing w:val="5"/>
+          <w:kern w:val="1"/>
+          <w:lang w:eastAsia="zh-CN"/>
+        </w:rPr>
+        <w:t xml:space="preserve"> </w:t>
+      </w:r>
+      <w:proofErr w:type="spellStart"/>
+      <w:r>
+        <w:rPr>
+          <w:spacing w:val="5"/>
+          <w:kern w:val="1"/>
+          <w:lang w:eastAsia="zh-CN"/>
+        </w:rPr>
+        <w:t>Joachims</w:t>
+      </w:r>
+      <w:proofErr w:type="spellEnd"/>
+      <w:r>
+        <w:rPr>
+          <w:spacing w:val="5"/>
+          <w:kern w:val="1"/>
+          <w:lang w:eastAsia="zh-CN"/>
+        </w:rPr>
+        <w:t>, Thorsten.</w:t>
+      </w:r>
+      <w:r>
+        <w:rPr>
+          <w:spacing w:val="5"/>
+          <w:kern w:val="1"/>
+          <w:lang w:eastAsia="zh-CN"/>
+        </w:rPr>
+        <w:t> </w:t>
+      </w:r>
+      <w:r>
+        <w:rPr>
+          <w:spacing w:val="5"/>
+          <w:kern w:val="1"/>
+          <w:lang w:eastAsia="zh-CN"/>
+        </w:rPr>
+        <w:t xml:space="preserve">Text categorization with support vector machines: Learning with </w:t>
+      </w:r>
+      <w:r>
+        <w:rPr>
+          <w:rFonts w:hint="eastAsia"/>
+          <w:spacing w:val="5"/>
+          <w:kern w:val="1"/>
+          <w:lang w:eastAsia="zh-CN"/>
+        </w:rPr>
+        <w:t xml:space="preserve">  </w:t>
+      </w:r>
+    </w:p>
+    <w:p>
+      <w:pPr>
+        <w:spacing w:line="280" w:lineRule="exact"/>
+        <w:rPr>
+          <w:rFonts w:hint="eastAsia"/>
+          <w:spacing w:val="5"/>
+          <w:kern w:val="1"/>
+          <w:lang w:eastAsia="zh-CN"/>
+        </w:rPr>
+      </w:pPr>
+      <w:r>
+        <w:rPr>
+          <w:rFonts w:hint="eastAsia"/>
+          <w:spacing w:val="5"/>
+          <w:kern w:val="1"/>
+          <w:lang w:eastAsia="zh-CN"/>
+        </w:rPr>
+        <w:t xml:space="preserve">   </w:t>
+      </w:r>
+      <w:proofErr w:type="gramStart"/>
+      <w:r>
+        <w:rPr>
+          <w:spacing w:val="5"/>
+          <w:kern w:val="1"/>
+          <w:lang w:eastAsia="zh-CN"/>
+        </w:rPr>
+        <w:t>many</w:t>
+      </w:r>
+      <w:proofErr w:type="gramEnd"/>
+      <w:r>
+        <w:rPr>
+          <w:spacing w:val="5"/>
+          <w:kern w:val="1"/>
+          <w:lang w:eastAsia="zh-CN"/>
+        </w:rPr>
+        <w:t xml:space="preserve"> relevant features. </w:t>
+      </w:r>
+      <w:proofErr w:type="gramStart"/>
+      <w:r>
+        <w:rPr>
+          <w:spacing w:val="5"/>
+          <w:kern w:val="1"/>
+          <w:lang w:eastAsia="zh-CN"/>
+        </w:rPr>
+        <w:t>Springer Berlin Heidelberg, 1998.</w:t>
+      </w:r>
+      <w:proofErr w:type="gramEnd"/>
+    </w:p>
+    <w:p>
+      <w:pPr>
+        <w:spacing w:line="280" w:lineRule="exact"/>
+        <w:rPr>
+          <w:rFonts w:hint="eastAsia"/>
+          <w:spacing w:val="5"/>
+          <w:kern w:val="1"/>
+          <w:lang w:eastAsia="zh-CN"/>
+        </w:rPr>
+      </w:pPr>
+      <w:r>
+        <w:rPr>
+          <w:spacing w:val="5"/>
+          <w:kern w:val="1"/>
+        </w:rPr>
+        <w:t>[</w:t>
+      </w:r>
+      <w:r>
+        <w:rPr>
+          <w:rFonts w:hint="eastAsia"/>
+          <w:spacing w:val="5"/>
+          <w:kern w:val="1"/>
+        </w:rPr>
+        <w:t>4</w:t>
+      </w:r>
+      <w:r>
+        <w:rPr>
+          <w:spacing w:val="5"/>
+          <w:kern w:val="1"/>
+        </w:rPr>
+        <w:t>]</w:t>
+      </w:r>
+      <w:r>
+        <w:rPr>
+          <w:rFonts w:hint="eastAsia"/>
+          <w:spacing w:val="5"/>
+          <w:kern w:val="1"/>
+        </w:rPr>
+        <w:t xml:space="preserve"> </w:t>
+      </w:r>
+      <w:r>
+        <w:rPr>
+          <w:spacing w:val="5"/>
+          <w:kern w:val="1"/>
+          <w:lang w:eastAsia="zh-CN"/>
+        </w:rPr>
+        <w:t xml:space="preserve">Yang, </w:t>
+      </w:r>
+      <w:proofErr w:type="spellStart"/>
+      <w:r>
+        <w:rPr>
+          <w:spacing w:val="5"/>
+          <w:kern w:val="1"/>
+          <w:lang w:eastAsia="zh-CN"/>
+        </w:rPr>
+        <w:t>Yiming</w:t>
+      </w:r>
+      <w:proofErr w:type="spellEnd"/>
+      <w:r>
+        <w:rPr>
+          <w:spacing w:val="5"/>
+          <w:kern w:val="1"/>
+          <w:lang w:eastAsia="zh-CN"/>
+        </w:rPr>
+        <w:t xml:space="preserve">, and Jan O. Pedersen. "A comparative study on feature selection in text </w:t>
+      </w:r>
+    </w:p>
+    <w:p>
+      <w:pPr>
+        <w:spacing w:line="280" w:lineRule="exact"/>
+        <w:rPr>
+          <w:spacing w:val="5"/>
+          <w:kern w:val="1"/>
+          <w:lang w:eastAsia="zh-CN"/>
+        </w:rPr>
+      </w:pPr>
+      <w:r>
+        <w:rPr>
+          <w:rFonts w:hint="eastAsia"/>
+          <w:spacing w:val="5"/>
+          <w:kern w:val="1"/>
+          <w:lang w:eastAsia="zh-CN"/>
+        </w:rPr>
+        <w:t xml:space="preserve">   </w:t>
+      </w:r>
+      <w:proofErr w:type="gramStart"/>
+      <w:r>
+        <w:rPr>
+          <w:spacing w:val="5"/>
+          <w:kern w:val="1"/>
+          <w:lang w:eastAsia="zh-CN"/>
+        </w:rPr>
+        <w:t>categorization</w:t>
+      </w:r>
+      <w:proofErr w:type="gramEnd"/>
+      <w:r>
+        <w:rPr>
+          <w:spacing w:val="5"/>
+          <w:kern w:val="1"/>
+          <w:lang w:eastAsia="zh-CN"/>
+        </w:rPr>
+        <w:t>."</w:t>
+      </w:r>
+      <w:r>
+        <w:rPr>
+          <w:spacing w:val="5"/>
+          <w:kern w:val="1"/>
+          <w:lang w:eastAsia="zh-CN"/>
+        </w:rPr>
+        <w:t> </w:t>
+      </w:r>
+      <w:r>
+        <w:rPr>
+          <w:spacing w:val="5"/>
+          <w:kern w:val="1"/>
+          <w:lang w:eastAsia="zh-CN"/>
+        </w:rPr>
+        <w:t>ICML. Vol. 97. 1997.</w:t>
+      </w:r>
+    </w:p>
+    <w:p>
+      <w:pPr>
         <w:autoSpaceDE w:val="0"/>
         <w:autoSpaceDN w:val="0"/>
         <w:adjustRightInd w:val="0"/>
-        <w:spacing w:before="120" w:line="226" w:lineRule="auto"/>
-        <w:jc w:val="both"/>
-        <w:rPr>
+        <w:rPr>
+          <w:rFonts w:hint="eastAsia"/>
           <w:spacing w:val="5"/>
           <w:kern w:val="1"/>
           <w:sz w:val="18"/>
           <w:szCs w:val="18"/>
-        </w:rPr>
-      </w:pPr>
-      <w:r>
-        <w:rPr>
-          <w:spacing w:val="5"/>
-          <w:kern w:val="1"/>
-          <w:sz w:val="18"/>
-          <w:szCs w:val="18"/>
-        </w:rPr>
-        <w:t>[3]</w:t>
-      </w:r>
+          <w:lang w:eastAsia="zh-CN"/>
+        </w:rPr>
+      </w:pPr>
     </w:p>
     <w:p>
       <w:pPr>
@@ -2234,7 +2572,7 @@
 </file>
 
 <file path=word/numbering.xml><?xml version="1.0" encoding="utf-8"?>
-<w:numbering xmlns:wpc="http://schemas.microsoft.com/office/word/2010/wordprocessingCanvas" xmlns:mc="http://schemas.openxmlformats.org/markup-compatibility/2006" xmlns:o="urn:schemas-microsoft-com:office:office" xmlns:r="http://schemas.openxmlformats.org/officeDocument/2006/relationships" xmlns:m="http://schemas.openxmlformats.org/officeDocument/2006/math" xmlns:v="urn:schemas-microsoft-com:vml" xmlns:wp14="http://schemas.microsoft.com/office/word/2010/wordprocessingDrawing" xmlns:wp="http://schemas.openxmlformats.org/drawingml/2006/wordprocessingDrawing" xmlns:w10="urn:schemas-microsoft-com:office:word" xmlns:w="http://schemas.openxmlformats.org/wordprocessingml/2006/main" xmlns:w14="http://schemas.microsoft.com/office/word/2010/wordml" xmlns:wpg="http://schemas.microsoft.com/office/word/2010/wordprocessingGroup" xmlns:wpi="http://schemas.microsoft.com/office/word/2010/wordprocessingInk" xmlns:wne="http://schemas.microsoft.com/office/word/2006/wordml" xmlns:wps="http://schemas.microsoft.com/office/word/2010/wordprocessingShape" mc:Ignorable="w14 wp14">
+<w:numbering xmlns:wpc="http://schemas.microsoft.com/office/word/2010/wordprocessingCanvas" xmlns:mo="http://schemas.microsoft.com/office/mac/office/2008/main" xmlns:mc="http://schemas.openxmlformats.org/markup-compatibility/2006" xmlns:mv="urn:schemas-microsoft-com:mac:vml" xmlns:o="urn:schemas-microsoft-com:office:office" xmlns:r="http://schemas.openxmlformats.org/officeDocument/2006/relationships" xmlns:m="http://schemas.openxmlformats.org/officeDocument/2006/math" xmlns:v="urn:schemas-microsoft-com:vml" xmlns:wp14="http://schemas.microsoft.com/office/word/2010/wordprocessingDrawing" xmlns:wp="http://schemas.openxmlformats.org/drawingml/2006/wordprocessingDrawing" xmlns:w10="urn:schemas-microsoft-com:office:word" xmlns:w="http://schemas.openxmlformats.org/wordprocessingml/2006/main" xmlns:w14="http://schemas.microsoft.com/office/word/2010/wordml" xmlns:wpg="http://schemas.microsoft.com/office/word/2010/wordprocessingGroup" xmlns:wpi="http://schemas.microsoft.com/office/word/2010/wordprocessingInk" xmlns:wne="http://schemas.microsoft.com/office/word/2006/wordml" xmlns:wps="http://schemas.microsoft.com/office/word/2010/wordprocessingShape" mc:Ignorable="w14 wp14">
   <w:abstractNum w:abstractNumId="0">
     <w:nsid w:val="00000001"/>
     <w:multiLevelType w:val="hybridMultilevel"/>
@@ -3752,7 +4090,7 @@
     </w:rPrDefault>
     <w:pPrDefault/>
   </w:docDefaults>
-  <w:latentStyles w:defLockedState="0" w:defUIPriority="99" w:defSemiHidden="1" w:defUnhideWhenUsed="1" w:defQFormat="0" w:count="267">
+  <w:latentStyles w:defLockedState="0" w:defUIPriority="99" w:defSemiHidden="1" w:defUnhideWhenUsed="1" w:defQFormat="0" w:count="276">
     <w:lsdException w:name="Normal" w:semiHidden="0" w:uiPriority="0" w:unhideWhenUsed="0" w:qFormat="1"/>
     <w:lsdException w:name="heading 1" w:semiHidden="0" w:uiPriority="9" w:unhideWhenUsed="0" w:qFormat="1"/>
     <w:lsdException w:name="heading 2" w:uiPriority="9" w:qFormat="1"/>
@@ -3973,7 +4311,7 @@
   <w:style w:type="paragraph" w:styleId="a7">
     <w:name w:val="Balloon Text"/>
     <w:basedOn w:val="a"/>
-    <w:link w:val="Char"/>
+    <w:link w:val="a8"/>
     <w:uiPriority w:val="99"/>
     <w:semiHidden/>
     <w:unhideWhenUsed/>
@@ -3983,8 +4321,8 @@
       <w:szCs w:val="18"/>
     </w:rPr>
   </w:style>
-  <w:style w:type="character" w:customStyle="1" w:styleId="Char">
-    <w:name w:val="批注框文本 Char"/>
+  <w:style w:type="character" w:customStyle="1" w:styleId="a8">
+    <w:name w:val="批注框文本字符"/>
     <w:basedOn w:val="a0"/>
     <w:link w:val="a7"/>
     <w:uiPriority w:val="99"/>
@@ -3995,10 +4333,10 @@
       <w:szCs w:val="18"/>
     </w:rPr>
   </w:style>
-  <w:style w:type="paragraph" w:styleId="a8">
+  <w:style w:type="paragraph" w:styleId="a9">
     <w:name w:val="Body Text"/>
     <w:basedOn w:val="a"/>
-    <w:link w:val="Char0"/>
+    <w:link w:val="aa"/>
     <w:semiHidden/>
     <w:rsid w:val="005A12C9"/>
     <w:rPr>
@@ -4007,10 +4345,10 @@
       <w:color w:val="000000"/>
     </w:rPr>
   </w:style>
-  <w:style w:type="character" w:customStyle="1" w:styleId="Char0">
-    <w:name w:val="正文文本 Char"/>
+  <w:style w:type="character" w:customStyle="1" w:styleId="aa">
+    <w:name w:val="正文文本字符"/>
     <w:basedOn w:val="a0"/>
-    <w:link w:val="a8"/>
+    <w:link w:val="a9"/>
     <w:semiHidden/>
     <w:rsid w:val="005A12C9"/>
     <w:rPr>
@@ -4019,11 +4357,23 @@
       <w:color w:val="000000"/>
     </w:rPr>
   </w:style>
+  <w:style w:type="character" w:styleId="FollowedHyperlink">
+    <w:name w:val="FollowedHyperlink"/>
+    <w:basedOn w:val="a0"/>
+    <w:uiPriority w:val="99"/>
+    <w:semiHidden/>
+    <w:unhideWhenUsed/>
+    <w:rsid w:val="00BB269C"/>
+    <w:rPr>
+      <w:color w:val="800080" w:themeColor="followedHyperlink"/>
+      <w:u w:val="single"/>
+    </w:rPr>
+  </w:style>
 </w:styles>
 </file>
 
 <file path=word/stylesWithEffects.xml><?xml version="1.0" encoding="utf-8"?>
-<w:styles xmlns:wpc="http://schemas.microsoft.com/office/word/2010/wordprocessingCanvas" xmlns:mc="http://schemas.openxmlformats.org/markup-compatibility/2006" xmlns:o="urn:schemas-microsoft-com:office:office" xmlns:r="http://schemas.openxmlformats.org/officeDocument/2006/relationships" xmlns:m="http://schemas.openxmlformats.org/officeDocument/2006/math" xmlns:v="urn:schemas-microsoft-com:vml" xmlns:wp14="http://schemas.microsoft.com/office/word/2010/wordprocessingDrawing" xmlns:wp="http://schemas.openxmlformats.org/drawingml/2006/wordprocessingDrawing" xmlns:w10="urn:schemas-microsoft-com:office:word" xmlns:w="http://schemas.openxmlformats.org/wordprocessingml/2006/main" xmlns:w14="http://schemas.microsoft.com/office/word/2010/wordml" xmlns:wpg="http://schemas.microsoft.com/office/word/2010/wordprocessingGroup" xmlns:wpi="http://schemas.microsoft.com/office/word/2010/wordprocessingInk" xmlns:wne="http://schemas.microsoft.com/office/word/2006/wordml" xmlns:wps="http://schemas.microsoft.com/office/word/2010/wordprocessingShape" mc:Ignorable="w14 wp14">
+<w:styles xmlns:wpc="http://schemas.microsoft.com/office/word/2010/wordprocessingCanvas" xmlns:mo="http://schemas.microsoft.com/office/mac/office/2008/main" xmlns:mc="http://schemas.openxmlformats.org/markup-compatibility/2006" xmlns:mv="urn:schemas-microsoft-com:mac:vml" xmlns:o="urn:schemas-microsoft-com:office:office" xmlns:r="http://schemas.openxmlformats.org/officeDocument/2006/relationships" xmlns:m="http://schemas.openxmlformats.org/officeDocument/2006/math" xmlns:v="urn:schemas-microsoft-com:vml" xmlns:wp14="http://schemas.microsoft.com/office/word/2010/wordprocessingDrawing" xmlns:wp="http://schemas.openxmlformats.org/drawingml/2006/wordprocessingDrawing" xmlns:w10="urn:schemas-microsoft-com:office:word" xmlns:w="http://schemas.openxmlformats.org/wordprocessingml/2006/main" xmlns:w14="http://schemas.microsoft.com/office/word/2010/wordml" xmlns:wpg="http://schemas.microsoft.com/office/word/2010/wordprocessingGroup" xmlns:wpi="http://schemas.microsoft.com/office/word/2010/wordprocessingInk" xmlns:wne="http://schemas.microsoft.com/office/word/2006/wordml" xmlns:wps="http://schemas.microsoft.com/office/word/2010/wordprocessingShape" mc:Ignorable="w14 wp14">
   <w:docDefaults>
     <w:rPrDefault>
       <w:rPr>
@@ -4033,7 +4383,7 @@
     </w:rPrDefault>
     <w:pPrDefault/>
   </w:docDefaults>
-  <w:latentStyles w:defLockedState="0" w:defUIPriority="99" w:defSemiHidden="1" w:defUnhideWhenUsed="1" w:defQFormat="0" w:count="267">
+  <w:latentStyles w:defLockedState="0" w:defUIPriority="99" w:defSemiHidden="1" w:defUnhideWhenUsed="1" w:defQFormat="0" w:count="276">
     <w:lsdException w:name="Normal" w:semiHidden="0" w:uiPriority="0" w:unhideWhenUsed="0" w:qFormat="1"/>
     <w:lsdException w:name="heading 1" w:semiHidden="0" w:uiPriority="9" w:unhideWhenUsed="0" w:qFormat="1"/>
     <w:lsdException w:name="heading 2" w:uiPriority="9" w:qFormat="1"/>
@@ -4254,7 +4604,7 @@
   <w:style w:type="paragraph" w:styleId="a7">
     <w:name w:val="Balloon Text"/>
     <w:basedOn w:val="a"/>
-    <w:link w:val="Char"/>
+    <w:link w:val="a8"/>
     <w:uiPriority w:val="99"/>
     <w:semiHidden/>
     <w:unhideWhenUsed/>
@@ -4264,8 +4614,8 @@
       <w:szCs w:val="18"/>
     </w:rPr>
   </w:style>
-  <w:style w:type="character" w:customStyle="1" w:styleId="Char">
-    <w:name w:val="批注框文本 Char"/>
+  <w:style w:type="character" w:customStyle="1" w:styleId="a8">
+    <w:name w:val="批注框文本字符"/>
     <w:basedOn w:val="a0"/>
     <w:link w:val="a7"/>
     <w:uiPriority w:val="99"/>
@@ -4276,10 +4626,10 @@
       <w:szCs w:val="18"/>
     </w:rPr>
   </w:style>
-  <w:style w:type="paragraph" w:styleId="a8">
+  <w:style w:type="paragraph" w:styleId="a9">
     <w:name w:val="Body Text"/>
     <w:basedOn w:val="a"/>
-    <w:link w:val="Char0"/>
+    <w:link w:val="aa"/>
     <w:semiHidden/>
     <w:rsid w:val="005A12C9"/>
     <w:rPr>
@@ -4288,16 +4638,28 @@
       <w:color w:val="000000"/>
     </w:rPr>
   </w:style>
-  <w:style w:type="character" w:customStyle="1" w:styleId="Char0">
-    <w:name w:val="正文文本 Char"/>
+  <w:style w:type="character" w:customStyle="1" w:styleId="aa">
+    <w:name w:val="正文文本字符"/>
     <w:basedOn w:val="a0"/>
-    <w:link w:val="a8"/>
+    <w:link w:val="a9"/>
     <w:semiHidden/>
     <w:rsid w:val="005A12C9"/>
     <w:rPr>
       <w:rFonts w:ascii="Arial" w:eastAsiaTheme="minorEastAsia" w:hAnsi="Arial"/>
       <w:snapToGrid w:val="0"/>
       <w:color w:val="000000"/>
+    </w:rPr>
+  </w:style>
+  <w:style w:type="character" w:styleId="FollowedHyperlink">
+    <w:name w:val="FollowedHyperlink"/>
+    <w:basedOn w:val="a0"/>
+    <w:uiPriority w:val="99"/>
+    <w:semiHidden/>
+    <w:unhideWhenUsed/>
+    <w:rsid w:val="00BB269C"/>
+    <w:rPr>
+      <w:color w:val="800080" w:themeColor="followedHyperlink"/>
+      <w:u w:val="single"/>
     </w:rPr>
   </w:style>
 </w:styles>

</xml_diff>